<commit_message>
Updated Use Case Assignments
</commit_message>
<xml_diff>
--- a/CSC340 Project Design Document Draft.docx
+++ b/CSC340 Project Design Document Draft.docx
@@ -83,7 +83,7 @@
         <mc:AlternateContent>
           <mc:Choice Requires="wps">
             <w:drawing>
-              <wp:anchor distT="45720" distB="45720" distL="114300" distR="114300" simplePos="0" relativeHeight="251658240" behindDoc="0" locked="0" layoutInCell="1" allowOverlap="1" wp14:anchorId="27272E67" wp14:editId="449A8FB2">
+              <wp:anchor distT="45720" distB="45720" distL="114300" distR="114300" simplePos="0" relativeHeight="251658240" behindDoc="0" locked="0" layoutInCell="1" allowOverlap="1" wp14:anchorId="27272E67" wp14:editId="52B240FF">
                 <wp:simplePos x="0" y="0"/>
                 <wp:positionH relativeFrom="margin">
                   <wp:align>right</wp:align>
@@ -132,10 +132,10 @@
                                 <w:noProof/>
                               </w:rPr>
                               <w:drawing>
-                                <wp:inline distT="0" distB="0" distL="0" distR="0" wp14:anchorId="2F2A87D5" wp14:editId="58362DE3">
-                                  <wp:extent cx="6456680" cy="3408680"/>
-                                  <wp:effectExtent l="0" t="0" r="1270" b="1270"/>
-                                  <wp:docPr id="325083918" name="Picture 1" descr="A diagram of a company&#10;&#10;AI-generated content may be incorrect."/>
+                                <wp:inline distT="0" distB="0" distL="0" distR="0" wp14:anchorId="6D1892A2" wp14:editId="15A6CF55">
+                                  <wp:extent cx="6456680" cy="3380105"/>
+                                  <wp:effectExtent l="0" t="0" r="1270" b="0"/>
+                                  <wp:docPr id="573398969" name="Picture 1" descr="A diagram of a company&#10;&#10;AI-generated content may be incorrect."/>
                                   <wp:cNvGraphicFramePr>
                                     <a:graphicFrameLocks xmlns:a="http://schemas.openxmlformats.org/drawingml/2006/main" noChangeAspect="1"/>
                                   </wp:cNvGraphicFramePr>
@@ -143,7 +143,7 @@
                                     <a:graphicData uri="http://schemas.openxmlformats.org/drawingml/2006/picture">
                                       <pic:pic xmlns:pic="http://schemas.openxmlformats.org/drawingml/2006/picture">
                                         <pic:nvPicPr>
-                                          <pic:cNvPr id="325083918" name="Picture 1" descr="A diagram of a company&#10;&#10;AI-generated content may be incorrect."/>
+                                          <pic:cNvPr id="573398969" name="Picture 1" descr="A diagram of a company&#10;&#10;AI-generated content may be incorrect."/>
                                           <pic:cNvPicPr/>
                                         </pic:nvPicPr>
                                         <pic:blipFill>
@@ -155,7 +155,7 @@
                                         <pic:spPr>
                                           <a:xfrm>
                                             <a:off x="0" y="0"/>
-                                            <a:ext cx="6456680" cy="3408680"/>
+                                            <a:ext cx="6456680" cy="3380105"/>
                                           </a:xfrm>
                                           <a:prstGeom prst="rect">
                                             <a:avLst/>
@@ -200,10 +200,10 @@
                           <w:noProof/>
                         </w:rPr>
                         <w:drawing>
-                          <wp:inline distT="0" distB="0" distL="0" distR="0" wp14:anchorId="2F2A87D5" wp14:editId="58362DE3">
-                            <wp:extent cx="6456680" cy="3408680"/>
-                            <wp:effectExtent l="0" t="0" r="1270" b="1270"/>
-                            <wp:docPr id="325083918" name="Picture 1" descr="A diagram of a company&#10;&#10;AI-generated content may be incorrect."/>
+                          <wp:inline distT="0" distB="0" distL="0" distR="0" wp14:anchorId="6D1892A2" wp14:editId="15A6CF55">
+                            <wp:extent cx="6456680" cy="3380105"/>
+                            <wp:effectExtent l="0" t="0" r="1270" b="0"/>
+                            <wp:docPr id="573398969" name="Picture 1" descr="A diagram of a company&#10;&#10;AI-generated content may be incorrect."/>
                             <wp:cNvGraphicFramePr>
                               <a:graphicFrameLocks xmlns:a="http://schemas.openxmlformats.org/drawingml/2006/main" noChangeAspect="1"/>
                             </wp:cNvGraphicFramePr>
@@ -211,7 +211,7 @@
                               <a:graphicData uri="http://schemas.openxmlformats.org/drawingml/2006/picture">
                                 <pic:pic xmlns:pic="http://schemas.openxmlformats.org/drawingml/2006/picture">
                                   <pic:nvPicPr>
-                                    <pic:cNvPr id="325083918" name="Picture 1" descr="A diagram of a company&#10;&#10;AI-generated content may be incorrect."/>
+                                    <pic:cNvPr id="573398969" name="Picture 1" descr="A diagram of a company&#10;&#10;AI-generated content may be incorrect."/>
                                     <pic:cNvPicPr/>
                                   </pic:nvPicPr>
                                   <pic:blipFill>
@@ -223,7 +223,7 @@
                                   <pic:spPr>
                                     <a:xfrm>
                                       <a:off x="0" y="0"/>
-                                      <a:ext cx="6456680" cy="3408680"/>
+                                      <a:ext cx="6456680" cy="3380105"/>
                                     </a:xfrm>
                                     <a:prstGeom prst="rect">
                                       <a:avLst/>
@@ -322,6 +322,9 @@
     </w:p>
     <w:p>
       <w:r>
+        <w:rPr>
+          <w:noProof/>
+        </w:rPr>
         <w:lastRenderedPageBreak/>
         <w:drawing>
           <wp:inline distT="0" distB="0" distL="0" distR="0" wp14:anchorId="23E22276" wp14:editId="4CB23AFE">

</xml_diff>